<commit_message>
write output task 2
</commit_message>
<xml_diff>
--- a/Task 2/Task 2.docx
+++ b/Task 2/Task 2.docx
@@ -279,7 +279,7 @@
     <w:p>
       <w:pPr>
         <w:pStyle w:val="ListParagraph"/>
-        <w:ind w:hanging="0"/>
+        <w:ind w:left="720" w:hanging="0"/>
         <w:rPr/>
       </w:pPr>
       <w:r>
@@ -635,7 +635,13 @@
       </w:r>
       <w:r>
         <w:rPr/>
-        <w:t>).</w:t>
+        <w:t xml:space="preserve">). </w:t>
+      </w:r>
+      <w:r>
+        <w:rPr>
+          <w:color w:val="C9211E"/>
+        </w:rPr>
+        <w:t>Dockerfile tạo vùng chứa và chạy chương trình để chuyển đổi đầu vào thành đầu ra (từ /src-predict).</w:t>
       </w:r>
     </w:p>
     <w:p>
@@ -655,7 +661,13 @@
       </w:r>
       <w:r>
         <w:rPr/>
-        <w:t>» для запуска задания на проверку:</w:t>
+        <w:t xml:space="preserve">» для запуска задания на проверку: </w:t>
+      </w:r>
+      <w:r>
+        <w:rPr>
+          <w:color w:val="C9211E"/>
+        </w:rPr>
+        <w:t>Yêu cầu mô tả độc lập môi trường thông qua Dockerfile là cần thiết để thống nhất xác minh. Một ví dụ về tệp “docker-compose.yml” để chạy công việc xác minh:</w:t>
       </w:r>
     </w:p>
     <w:tbl>
@@ -686,8 +698,8 @@
           <w:p>
             <w:pPr>
               <w:pStyle w:val="Normal"/>
-              <w:widowControl/>
-              <w:pBdr/>
+              <w:widowControl w:val="false"/>
+              <w:suppressAutoHyphens w:val="true"/>
               <w:spacing w:lineRule="auto" w:line="240" w:before="0" w:after="0"/>
               <w:rPr>
                 <w:rFonts w:ascii="Courier New" w:hAnsi="Courier New" w:eastAsia="Courier New" w:cs="Courier New"/>
@@ -695,6 +707,7 @@
                 <w:lang w:val="en-US"/>
               </w:rPr>
             </w:pPr>
+            <w:bookmarkStart w:id="0" w:name="__DdeLink__141_3008510079"/>
             <w:r>
               <w:rPr>
                 <w:rFonts w:eastAsia="Courier New" w:cs="Courier New" w:ascii="Courier New" w:hAnsi="Courier New"/>
@@ -710,8 +723,8 @@
           <w:p>
             <w:pPr>
               <w:pStyle w:val="Normal"/>
-              <w:widowControl/>
-              <w:pBdr/>
+              <w:widowControl w:val="false"/>
+              <w:suppressAutoHyphens w:val="true"/>
               <w:spacing w:lineRule="auto" w:line="240" w:before="0" w:after="0"/>
               <w:rPr>
                 <w:rFonts w:ascii="Courier New" w:hAnsi="Courier New" w:eastAsia="Courier New" w:cs="Courier New"/>
@@ -734,8 +747,8 @@
           <w:p>
             <w:pPr>
               <w:pStyle w:val="Normal"/>
-              <w:widowControl/>
-              <w:pBdr/>
+              <w:widowControl w:val="false"/>
+              <w:suppressAutoHyphens w:val="true"/>
               <w:spacing w:lineRule="auto" w:line="240" w:before="0" w:after="0"/>
               <w:rPr>
                 <w:rFonts w:ascii="Courier New" w:hAnsi="Courier New" w:eastAsia="Courier New" w:cs="Courier New"/>
@@ -769,8 +782,8 @@
           <w:p>
             <w:pPr>
               <w:pStyle w:val="Normal"/>
-              <w:widowControl/>
-              <w:pBdr/>
+              <w:widowControl w:val="false"/>
+              <w:suppressAutoHyphens w:val="true"/>
               <w:spacing w:lineRule="auto" w:line="240" w:before="0" w:after="0"/>
               <w:rPr>
                 <w:rFonts w:ascii="Courier New" w:hAnsi="Courier New" w:eastAsia="Courier New" w:cs="Courier New"/>
@@ -804,8 +817,8 @@
           <w:p>
             <w:pPr>
               <w:pStyle w:val="Normal"/>
-              <w:widowControl/>
-              <w:pBdr/>
+              <w:widowControl w:val="false"/>
+              <w:suppressAutoHyphens w:val="true"/>
               <w:spacing w:lineRule="auto" w:line="240" w:before="0" w:after="0"/>
               <w:rPr>
                 <w:rFonts w:ascii="Courier New" w:hAnsi="Courier New" w:eastAsia="Courier New" w:cs="Courier New"/>
@@ -839,8 +852,8 @@
           <w:p>
             <w:pPr>
               <w:pStyle w:val="Normal"/>
-              <w:widowControl/>
-              <w:pBdr/>
+              <w:widowControl w:val="false"/>
+              <w:suppressAutoHyphens w:val="true"/>
               <w:spacing w:lineRule="auto" w:line="240" w:before="0" w:after="0"/>
               <w:rPr>
                 <w:rFonts w:ascii="Courier New" w:hAnsi="Courier New" w:eastAsia="Courier New" w:cs="Courier New"/>
@@ -870,12 +883,13 @@
               </w:rPr>
               <w:t>- .:/app</w:t>
             </w:r>
+            <w:bookmarkEnd w:id="0"/>
           </w:p>
           <w:p>
             <w:pPr>
               <w:pStyle w:val="Normal"/>
-              <w:widowControl/>
-              <w:pBdr/>
+              <w:widowControl w:val="false"/>
+              <w:suppressAutoHyphens w:val="true"/>
               <w:spacing w:lineRule="auto" w:line="240" w:before="0" w:after="0"/>
               <w:rPr>
                 <w:rFonts w:ascii="Courier New" w:hAnsi="Courier New" w:eastAsia="Courier New" w:cs="Courier New"/>
@@ -910,8 +924,8 @@
           <w:p>
             <w:pPr>
               <w:pStyle w:val="Normal"/>
-              <w:widowControl/>
-              <w:pBdr/>
+              <w:widowControl w:val="false"/>
+              <w:suppressAutoHyphens w:val="true"/>
               <w:spacing w:lineRule="auto" w:line="240" w:before="0" w:after="0"/>
               <w:rPr>
                 <w:rFonts w:ascii="Courier New" w:hAnsi="Courier New" w:eastAsia="Courier New" w:cs="Courier New"/>
@@ -976,7 +990,13 @@
       </w:r>
       <w:r>
         <w:rPr/>
-        <w:t xml:space="preserve"> - путь до каталога с выходными данными для проверки.</w:t>
+        <w:t xml:space="preserve"> - путь до каталога с выходными данными для проверки. </w:t>
+      </w:r>
+      <w:r>
+        <w:rPr>
+          <w:color w:val="C9211E"/>
+        </w:rPr>
+        <w:t>trong đó ${PATH_SOURCE} là đường dẫn đến thư mục chứa dữ liệu nguồn, ${PATH_RESULT} là đường dẫn đến thư mục chứa dữ liệu đầu ra cần kiểm tra.</w:t>
       </w:r>
     </w:p>
     <w:p>
@@ -986,7 +1006,13 @@
       </w:pPr>
       <w:r>
         <w:rPr/>
-        <w:t>То есть запуск программы будет осуществляться со следующими характеристиками:</w:t>
+        <w:t xml:space="preserve">То есть запуск программы будет осуществляться со следующими характеристиками: </w:t>
+      </w:r>
+      <w:r>
+        <w:rPr>
+          <w:color w:val="C9211E"/>
+        </w:rPr>
+        <w:t>Tức là chương trình sẽ được khởi chạy với các đặc điểm sau:</w:t>
       </w:r>
     </w:p>
     <w:p>
@@ -1000,7 +1026,13 @@
       </w:pPr>
       <w:r>
         <w:rPr/>
-        <w:t>ОС - Linux, настроенная через Dockerfile для запуска программы;</w:t>
+        <w:t xml:space="preserve">ОС - Linux, настроенная через Dockerfile для запуска программы; </w:t>
+      </w:r>
+      <w:r>
+        <w:rPr>
+          <w:color w:val="C9211E"/>
+        </w:rPr>
+        <w:t>OS - Linux, được cấu hình qua Dockerfile để chạy chương trình;</w:t>
       </w:r>
     </w:p>
     <w:p>
@@ -1024,7 +1056,13 @@
       </w:r>
       <w:r>
         <w:rPr/>
-        <w:t>;</w:t>
+        <w:t xml:space="preserve">; </w:t>
+      </w:r>
+      <w:r>
+        <w:rPr>
+          <w:color w:val="C9211E"/>
+        </w:rPr>
+        <w:t>Dữ liệu lưu trữ của họ được gắn vào /app để xác minh;</w:t>
       </w:r>
     </w:p>
     <w:p>
@@ -1048,7 +1086,13 @@
       </w:r>
       <w:r>
         <w:rPr/>
-        <w:t>;</w:t>
+        <w:t xml:space="preserve">; </w:t>
+      </w:r>
+      <w:r>
+        <w:rPr>
+          <w:color w:val="C9211E"/>
+        </w:rPr>
+        <w:t>Theo đó, mô hình nằm trên đường dẫn /app/model;</w:t>
       </w:r>
     </w:p>
     <w:p>
@@ -1072,7 +1116,13 @@
       </w:r>
       <w:r>
         <w:rPr/>
-        <w:t>;</w:t>
+        <w:t xml:space="preserve">;  </w:t>
+      </w:r>
+      <w:r>
+        <w:rPr>
+          <w:color w:val="C9211E"/>
+        </w:rPr>
+        <w:t>Dữ liệu nguồn được gắn vào /mnt/source;</w:t>
       </w:r>
     </w:p>
     <w:p>
@@ -1096,7 +1146,13 @@
       </w:r>
       <w:r>
         <w:rPr/>
-        <w:t>.</w:t>
+        <w:t xml:space="preserve">. </w:t>
+      </w:r>
+      <w:r>
+        <w:rPr>
+          <w:color w:val="C9211E"/>
+        </w:rPr>
+        <w:t>Thư mục tập hợp đầu ra được gắn vào /mnt/result.</w:t>
       </w:r>
     </w:p>
     <w:p>
@@ -1142,13 +1198,20 @@
           <w:color w:val="000000"/>
           <w:sz w:val="20"/>
         </w:rPr>
-        <w:t>PATH_RESULT.</w:t>
+        <w:t xml:space="preserve">PATH_RESULT. </w:t>
+      </w:r>
+      <w:r>
+        <w:rPr>
+          <w:rFonts w:eastAsia="Courier New" w:cs="Courier New" w:ascii="Courier New" w:hAnsi="Courier New"/>
+          <w:color w:val="C9211E"/>
+          <w:sz w:val="20"/>
+        </w:rPr>
+        <w:t>Vùng chứa sẽ được khởi chạy thông qua lệnh “docker soạn thảo --build” với các biến môi trường PATH_SOURCE và PATH_RESULT được chỉ định.</w:t>
       </w:r>
     </w:p>
     <w:p>
       <w:pPr>
         <w:pStyle w:val="Normal"/>
-        <w:pBdr/>
         <w:spacing w:lineRule="atLeast" w:line="276" w:before="0" w:after="200"/>
         <w:rPr>
           <w:b/>
@@ -1161,7 +1224,14 @@
           <w:b/>
           <w:color w:val="000000"/>
         </w:rPr>
-        <w:t>Если у Вас возникают трудности с написанием Dockerfile, опишите более подробно, как запустить программу predict для формирования выходного файла.</w:t>
+        <w:t xml:space="preserve">Если у Вас возникают трудности с написанием Dockerfile, опишите более подробно, как запустить программу predict для формирования выходного файла. </w:t>
+      </w:r>
+      <w:r>
+        <w:rPr>
+          <w:b/>
+          <w:color w:val="C9211E"/>
+        </w:rPr>
+        <w:t>Nếu bạn gặp khó khăn khi viết Dockerfile, vui lòng mô tả chi tiết hơn cách chạy dự đoán để tạo tệp đầu ra.</w:t>
       </w:r>
     </w:p>
     <w:sectPr>
@@ -2770,6 +2840,7 @@
     <w:qFormat/>
     <w:pPr>
       <w:widowControl/>
+      <w:suppressAutoHyphens w:val="true"/>
       <w:bidi w:val="0"/>
       <w:spacing w:lineRule="auto" w:line="276" w:before="0" w:after="200"/>
       <w:jc w:val="both"/>
@@ -3540,6 +3611,7 @@
     <w:unhideWhenUsed/>
     <w:pPr>
       <w:widowControl/>
+      <w:suppressAutoHyphens w:val="true"/>
       <w:bidi w:val="0"/>
       <w:spacing w:lineRule="auto" w:line="276" w:before="0" w:after="200"/>
       <w:jc w:val="left"/>

</xml_diff>